<commit_message>
All labs are done.
</commit_message>
<xml_diff>
--- a/Lab-10/Отчет.docx
+++ b/Lab-10/Отчет.docx
@@ -419,7 +419,27 @@
           <w:szCs w:val="28"/>
           <w:lang w:eastAsia="ru-RU"/>
         </w:rPr>
-        <w:t>ФИТ 2 курс 4 группа</w:t>
+        <w:t xml:space="preserve">ФИТ </w:t>
+      </w:r>
+      <w:r>
+        <w:rPr>
+          <w:rFonts w:ascii="Times New Roman" w:eastAsia="Times New Roman" w:hAnsi="Times New Roman" w:cs="Times New Roman"/>
+          <w:sz w:val="28"/>
+          <w:szCs w:val="28"/>
+          <w:lang w:val="en-US" w:eastAsia="ru-RU"/>
+        </w:rPr>
+        <w:t>3</w:t>
+      </w:r>
+      <w:bookmarkStart w:id="0" w:name="_GoBack"/>
+      <w:bookmarkEnd w:id="0"/>
+      <w:r>
+        <w:rPr>
+          <w:rFonts w:ascii="Times New Roman" w:eastAsia="Times New Roman" w:hAnsi="Times New Roman" w:cs="Times New Roman"/>
+          <w:sz w:val="28"/>
+          <w:szCs w:val="28"/>
+          <w:lang w:eastAsia="ru-RU"/>
+        </w:rPr>
+        <w:t xml:space="preserve"> курс 4 группа</w:t>
       </w:r>
     </w:p>
     <w:p>
@@ -525,7 +545,6 @@
           <w:rFonts w:ascii="Times New Roman" w:eastAsia="Calibri" w:hAnsi="Times New Roman" w:cs="Times New Roman"/>
           <w:sz w:val="28"/>
           <w:szCs w:val="28"/>
-          <w:lang w:val="en-US"/>
         </w:rPr>
         <w:sectPr>
           <w:headerReference w:type="default" r:id="rId11"/>
@@ -552,12 +571,9 @@
           <w:rFonts w:ascii="Times New Roman" w:eastAsia="Calibri" w:hAnsi="Times New Roman" w:cs="Times New Roman"/>
           <w:sz w:val="28"/>
           <w:szCs w:val="28"/>
-          <w:lang w:val="en-US"/>
         </w:rPr>
         <w:t>3</w:t>
       </w:r>
-      <w:bookmarkStart w:id="0" w:name="_GoBack"/>
-      <w:bookmarkEnd w:id="0"/>
     </w:p>
     <w:p>
       <w:pPr>
@@ -20033,7 +20049,7 @@
 </file>
 
 <file path=customXml/itemProps1.xml><?xml version="1.0" encoding="utf-8"?>
-<ds:datastoreItem xmlns:ds="http://schemas.openxmlformats.org/officeDocument/2006/customXml" ds:itemID="{46ED4557-6D0E-4FF0-939B-7D3A54A77610}">
+<ds:datastoreItem xmlns:ds="http://schemas.openxmlformats.org/officeDocument/2006/customXml" ds:itemID="{9ACFBB5E-8236-4BE2-8B62-8D74E1B78F5E}">
   <ds:schemaRefs>
     <ds:schemaRef ds:uri="http://schemas.openxmlformats.org/officeDocument/2006/bibliography"/>
   </ds:schemaRefs>

</xml_diff>